<commit_message>
Update Controller, View, Reports
Зауваження:
1. Навести приклад (скріншот) вилучення запису батьківської таблиці за наявності дочірніх.
2. Показати запит генерації даних.
3. Переробити контролер - вилучити виведення даних на екран з нього.
</commit_message>
<xml_diff>
--- a/Lab2/Lab2_ProkopchukMaksym.docx
+++ b/Lab2/Lab2_ProkopchukMaksym.docx
@@ -967,21 +967,12 @@
         <w:jc w:val="both"/>
         <w:rPr>
           <w:rFonts w:ascii="Times New Roman" w:eastAsia="Times New Roman" w:hAnsi="Times New Roman" w:cs="Times New Roman"/>
-          <w:sz w:val="24"/>
-          <w:szCs w:val="24"/>
-          <w:lang w:val="ru-RU"/>
-        </w:rPr>
-      </w:pPr>
-      <w:r>
-        <w:rPr>
-          <w:rFonts w:ascii="Times New Roman" w:eastAsia="Times New Roman" w:hAnsi="Times New Roman" w:cs="Times New Roman"/>
-          <w:color w:val="000000"/>
-          <w:sz w:val="28"/>
-          <w:szCs w:val="28"/>
-          <w:lang w:val="ru-RU"/>
-        </w:rPr>
-        <w:t>Приклад генерації 100 псевдовипадкових чисел:</w:t>
-      </w:r>
+          <w:color w:val="000000"/>
+          <w:sz w:val="28"/>
+          <w:szCs w:val="28"/>
+          <w:lang w:val="ru-RU"/>
+        </w:rPr>
+      </w:pPr>
     </w:p>
     <w:p>
       <w:pPr>
@@ -998,6 +989,30 @@
       <w:r>
         <w:rPr>
           <w:rFonts w:ascii="Times New Roman" w:eastAsia="Times New Roman" w:hAnsi="Times New Roman" w:cs="Times New Roman"/>
+          <w:color w:val="000000"/>
+          <w:sz w:val="28"/>
+          <w:szCs w:val="28"/>
+          <w:lang w:val="ru-RU"/>
+        </w:rPr>
+        <w:lastRenderedPageBreak/>
+        <w:t>Приклад генерації 100 псевдовипадкових чисел:</w:t>
+      </w:r>
+    </w:p>
+    <w:p>
+      <w:pPr>
+        <w:spacing w:before="240" w:after="240" w:line="240" w:lineRule="auto"/>
+        <w:ind w:left="720"/>
+        <w:jc w:val="both"/>
+        <w:rPr>
+          <w:rFonts w:ascii="Times New Roman" w:eastAsia="Times New Roman" w:hAnsi="Times New Roman" w:cs="Times New Roman"/>
+          <w:sz w:val="24"/>
+          <w:szCs w:val="24"/>
+          <w:lang w:val="ru-RU"/>
+        </w:rPr>
+      </w:pPr>
+      <w:r>
+        <w:rPr>
+          <w:rFonts w:ascii="Times New Roman" w:eastAsia="Times New Roman" w:hAnsi="Times New Roman" w:cs="Times New Roman"/>
           <w:noProof/>
           <w:color w:val="000000"/>
           <w:sz w:val="28"/>
@@ -1005,7 +1020,6 @@
           <w:bdr w:val="none" w:sz="0" w:space="0" w:color="auto" w:frame="1"/>
           <w:lang w:val="ru-RU"/>
         </w:rPr>
-        <w:lastRenderedPageBreak/>
         <w:drawing>
           <wp:inline distT="0" distB="0" distL="0" distR="0">
             <wp:extent cx="2826385" cy="2535555"/>
@@ -1283,7 +1297,18 @@
           <w:szCs w:val="28"/>
           <w:lang w:val="ru-RU"/>
         </w:rPr>
-        <w:t>Для реалізації пошуку необхідно підготувати 3 запити, що включають дані з декількох таблиць і фільтрують рядки за 3-4 атрибутами цих таблиць. Забезпечити можливість уведення конкретних значень констант для фільтрації з клавіатури користувачем. Крім того, після виведення даних необхідно вивести час виконання запиту у мілісекундах. Перевірити швидкодію роботи запитів на попередньо згенерованих даних.</w:t>
+        <w:t xml:space="preserve">Для реалізації пошуку необхідно підготувати 3 запити, що включають дані з декількох таблиць і фільтрують рядки за 3-4 атрибутами цих таблиць. Забезпечити можливість уведення конкретних значень констант для фільтрації з клавіатури користувачем. Крім того, після виведення даних необхідно </w:t>
+      </w:r>
+      <w:r>
+        <w:rPr>
+          <w:rFonts w:ascii="Times New Roman" w:eastAsia="Times New Roman" w:hAnsi="Times New Roman" w:cs="Times New Roman"/>
+          <w:color w:val="000000"/>
+          <w:sz w:val="28"/>
+          <w:szCs w:val="28"/>
+          <w:lang w:val="ru-RU"/>
+        </w:rPr>
+        <w:lastRenderedPageBreak/>
+        <w:t>вивести час виконання запиту у мілісекундах. Перевірити швидкодію роботи запитів на попередньо згенерованих даних.</w:t>
       </w:r>
     </w:p>
     <w:p>
@@ -1771,6 +1796,25 @@
       <w:r>
         <w:rPr>
           <w:rFonts w:ascii="Times New Roman" w:hAnsi="Times New Roman" w:cs="Times New Roman"/>
+          <w:sz w:val="32"/>
+          <w:szCs w:val="32"/>
+          <w:lang w:val="en-US"/>
+        </w:rPr>
+        <w:t>Insert:</w:t>
+      </w:r>
+    </w:p>
+    <w:p>
+      <w:pPr>
+        <w:rPr>
+          <w:rFonts w:ascii="Times New Roman" w:hAnsi="Times New Roman" w:cs="Times New Roman"/>
+          <w:sz w:val="32"/>
+          <w:szCs w:val="32"/>
+          <w:lang w:val="en-US"/>
+        </w:rPr>
+      </w:pPr>
+      <w:r>
+        <w:rPr>
+          <w:rFonts w:ascii="Times New Roman" w:hAnsi="Times New Roman" w:cs="Times New Roman"/>
           <w:b/>
           <w:noProof/>
           <w:sz w:val="32"/>
@@ -1778,22 +1822,22 @@
           <w:lang w:val="ru-RU"/>
         </w:rPr>
         <w:drawing>
-          <wp:anchor distT="0" distB="0" distL="114300" distR="114300" simplePos="0" relativeHeight="251658240" behindDoc="1" locked="0" layoutInCell="1" allowOverlap="1" wp14:anchorId="57709975" wp14:editId="15BBFC4B">
+          <wp:anchor distT="0" distB="0" distL="114300" distR="114300" simplePos="0" relativeHeight="251658240" behindDoc="1" locked="0" layoutInCell="1" allowOverlap="1" wp14:anchorId="78975FD2" wp14:editId="6243FCC3">
             <wp:simplePos x="0" y="0"/>
             <wp:positionH relativeFrom="margin">
               <wp:align>center</wp:align>
             </wp:positionH>
             <wp:positionV relativeFrom="paragraph">
-              <wp:posOffset>215842</wp:posOffset>
+              <wp:posOffset>163830</wp:posOffset>
             </wp:positionV>
-            <wp:extent cx="3621229" cy="5170516"/>
+            <wp:extent cx="3470910" cy="4956175"/>
             <wp:effectExtent l="0" t="0" r="0" b="0"/>
             <wp:wrapTight wrapText="bothSides">
               <wp:wrapPolygon edited="0">
                 <wp:start x="0" y="0"/>
-                <wp:lineTo x="0" y="21489"/>
-                <wp:lineTo x="21479" y="21489"/>
-                <wp:lineTo x="21479" y="0"/>
+                <wp:lineTo x="0" y="21503"/>
+                <wp:lineTo x="21458" y="21503"/>
+                <wp:lineTo x="21458" y="0"/>
                 <wp:lineTo x="0" y="0"/>
               </wp:wrapPolygon>
             </wp:wrapTight>
@@ -1826,7 +1870,7 @@
                   <pic:spPr bwMode="auto">
                     <a:xfrm>
                       <a:off x="0" y="0"/>
-                      <a:ext cx="3621229" cy="5170516"/>
+                      <a:ext cx="3470910" cy="4956175"/>
                     </a:xfrm>
                     <a:prstGeom prst="rect">
                       <a:avLst/>
@@ -1839,28 +1883,15 @@
                 </pic:pic>
               </a:graphicData>
             </a:graphic>
+            <wp14:sizeRelH relativeFrom="margin">
+              <wp14:pctWidth>0</wp14:pctWidth>
+            </wp14:sizeRelH>
+            <wp14:sizeRelV relativeFrom="margin">
+              <wp14:pctHeight>0</wp14:pctHeight>
+            </wp14:sizeRelV>
           </wp:anchor>
         </w:drawing>
       </w:r>
-      <w:r>
-        <w:rPr>
-          <w:rFonts w:ascii="Times New Roman" w:hAnsi="Times New Roman" w:cs="Times New Roman"/>
-          <w:sz w:val="32"/>
-          <w:szCs w:val="32"/>
-          <w:lang w:val="en-US"/>
-        </w:rPr>
-        <w:t>Insert:</w:t>
-      </w:r>
-    </w:p>
-    <w:p>
-      <w:pPr>
-        <w:rPr>
-          <w:rFonts w:ascii="Times New Roman" w:hAnsi="Times New Roman" w:cs="Times New Roman"/>
-          <w:sz w:val="32"/>
-          <w:szCs w:val="32"/>
-          <w:lang w:val="en-US"/>
-        </w:rPr>
-      </w:pPr>
       <w:r>
         <w:rPr>
           <w:rFonts w:ascii="Times New Roman" w:hAnsi="Times New Roman" w:cs="Times New Roman"/>
@@ -2002,17 +2033,46 @@
       </w:pPr>
       <w:r>
         <w:rPr>
+          <w:rFonts w:ascii="Times New Roman" w:hAnsi="Times New Roman" w:cs="Times New Roman"/>
+          <w:sz w:val="32"/>
+          <w:szCs w:val="32"/>
+          <w:lang w:val="en-GB"/>
+        </w:rPr>
+        <w:t>Delete &amp; Read:</w:t>
+      </w:r>
+    </w:p>
+    <w:p>
+      <w:pPr>
+        <w:rPr>
+          <w:rFonts w:ascii="Times New Roman" w:hAnsi="Times New Roman" w:cs="Times New Roman"/>
+          <w:sz w:val="32"/>
+          <w:szCs w:val="32"/>
+          <w:lang w:val="en-GB"/>
+        </w:rPr>
+      </w:pPr>
+    </w:p>
+    <w:p>
+      <w:pPr>
+        <w:rPr>
+          <w:rFonts w:ascii="Times New Roman" w:hAnsi="Times New Roman" w:cs="Times New Roman"/>
+          <w:sz w:val="32"/>
+          <w:szCs w:val="32"/>
+          <w:lang w:val="en-US"/>
+        </w:rPr>
+      </w:pPr>
+      <w:r>
+        <w:rPr>
           <w:noProof/>
           <w:lang w:val="ru-RU"/>
         </w:rPr>
         <w:drawing>
-          <wp:anchor distT="0" distB="0" distL="114300" distR="114300" simplePos="0" relativeHeight="251659264" behindDoc="0" locked="0" layoutInCell="1" allowOverlap="1" wp14:anchorId="53C5EC46" wp14:editId="6B062AF2">
+          <wp:anchor distT="0" distB="0" distL="114300" distR="114300" simplePos="0" relativeHeight="251659264" behindDoc="0" locked="0" layoutInCell="1" allowOverlap="1" wp14:anchorId="1B720C5B" wp14:editId="0150C9EB">
             <wp:simplePos x="0" y="0"/>
             <wp:positionH relativeFrom="margin">
               <wp:align>center</wp:align>
             </wp:positionH>
             <wp:positionV relativeFrom="paragraph">
-              <wp:posOffset>706698</wp:posOffset>
+              <wp:posOffset>675987</wp:posOffset>
             </wp:positionV>
             <wp:extent cx="2959100" cy="3133725"/>
             <wp:effectExtent l="0" t="0" r="0" b="9525"/>
@@ -2067,9 +2127,36 @@
           <w:rFonts w:ascii="Times New Roman" w:hAnsi="Times New Roman" w:cs="Times New Roman"/>
           <w:sz w:val="32"/>
           <w:szCs w:val="32"/>
-          <w:lang w:val="en-GB"/>
-        </w:rPr>
-        <w:t>Delete &amp; Read:</w:t>
+          <w:lang w:val="uk-UA"/>
+        </w:rPr>
+        <w:t xml:space="preserve">Вилучення із </w:t>
+      </w:r>
+      <w:r>
+        <w:rPr>
+          <w:rFonts w:ascii="Times New Roman" w:hAnsi="Times New Roman" w:cs="Times New Roman"/>
+          <w:sz w:val="32"/>
+          <w:szCs w:val="32"/>
+          <w:lang w:val="ru-RU"/>
+        </w:rPr>
+        <w:t>задано</w:t>
+      </w:r>
+      <w:r>
+        <w:rPr>
+          <w:rFonts w:ascii="Times New Roman" w:hAnsi="Times New Roman" w:cs="Times New Roman"/>
+          <w:sz w:val="32"/>
+          <w:szCs w:val="32"/>
+          <w:lang w:val="uk-UA"/>
+        </w:rPr>
+        <w:t>ї таблиці</w:t>
+      </w:r>
+      <w:r>
+        <w:rPr>
+          <w:rFonts w:ascii="Times New Roman" w:hAnsi="Times New Roman" w:cs="Times New Roman"/>
+          <w:sz w:val="32"/>
+          <w:szCs w:val="32"/>
+          <w:lang w:val="en-US"/>
+        </w:rPr>
+        <w:t>:</w:t>
       </w:r>
     </w:p>
     <w:p>
@@ -2153,6 +2240,251 @@
           <w:lang w:val="en-GB"/>
         </w:rPr>
       </w:pPr>
+    </w:p>
+    <w:p>
+      <w:pPr>
+        <w:rPr>
+          <w:rFonts w:ascii="Times New Roman" w:hAnsi="Times New Roman" w:cs="Times New Roman"/>
+          <w:color w:val="00B050"/>
+          <w:sz w:val="32"/>
+          <w:szCs w:val="32"/>
+          <w:lang w:val="en-US"/>
+        </w:rPr>
+      </w:pPr>
+      <w:r>
+        <w:rPr>
+          <w:rFonts w:ascii="Times New Roman" w:hAnsi="Times New Roman" w:cs="Times New Roman"/>
+          <w:color w:val="00B050"/>
+          <w:sz w:val="32"/>
+          <w:szCs w:val="32"/>
+          <w:lang w:val="uk-UA"/>
+        </w:rPr>
+        <w:t xml:space="preserve">Вилучення </w:t>
+      </w:r>
+      <w:r>
+        <w:rPr>
+          <w:rFonts w:ascii="Times New Roman" w:hAnsi="Times New Roman" w:cs="Times New Roman"/>
+          <w:color w:val="00B050"/>
+          <w:sz w:val="32"/>
+          <w:szCs w:val="32"/>
+          <w:lang w:val="ru-RU"/>
+        </w:rPr>
+        <w:t xml:space="preserve">рядку з </w:t>
+      </w:r>
+      <w:r>
+        <w:rPr>
+          <w:rFonts w:ascii="Times New Roman" w:hAnsi="Times New Roman" w:cs="Times New Roman"/>
+          <w:color w:val="00B050"/>
+          <w:sz w:val="32"/>
+          <w:szCs w:val="32"/>
+          <w:lang w:val="uk-UA"/>
+        </w:rPr>
+        <w:t>батьківської таблиці на який посилається рядки дочірньої</w:t>
+      </w:r>
+      <w:r>
+        <w:rPr>
+          <w:rFonts w:ascii="Times New Roman" w:hAnsi="Times New Roman" w:cs="Times New Roman"/>
+          <w:color w:val="00B050"/>
+          <w:sz w:val="32"/>
+          <w:szCs w:val="32"/>
+          <w:lang w:val="en-US"/>
+        </w:rPr>
+        <w:t>:</w:t>
+      </w:r>
+    </w:p>
+    <w:p>
+      <w:pPr>
+        <w:rPr>
+          <w:rFonts w:ascii="Times New Roman" w:hAnsi="Times New Roman" w:cs="Times New Roman"/>
+          <w:sz w:val="32"/>
+          <w:szCs w:val="32"/>
+          <w:lang w:val="en-US"/>
+        </w:rPr>
+      </w:pPr>
+    </w:p>
+    <w:p>
+      <w:pPr>
+        <w:jc w:val="center"/>
+        <w:rPr>
+          <w:rFonts w:ascii="Times New Roman" w:hAnsi="Times New Roman" w:cs="Times New Roman"/>
+          <w:b/>
+          <w:sz w:val="28"/>
+          <w:szCs w:val="28"/>
+          <w:lang w:val="en-US"/>
+        </w:rPr>
+      </w:pPr>
+      <w:r>
+        <w:rPr>
+          <w:rFonts w:ascii="Times New Roman" w:hAnsi="Times New Roman" w:cs="Times New Roman"/>
+          <w:b/>
+          <w:noProof/>
+          <w:sz w:val="28"/>
+          <w:szCs w:val="28"/>
+          <w:lang w:val="ru-RU"/>
+        </w:rPr>
+        <w:drawing>
+          <wp:inline distT="0" distB="0" distL="0" distR="0">
+            <wp:extent cx="4405630" cy="4181475"/>
+            <wp:effectExtent l="0" t="0" r="0" b="9525"/>
+            <wp:docPr id="11" name="Picture 11"/>
+            <wp:cNvGraphicFramePr>
+              <a:graphicFrameLocks xmlns:a="http://schemas.openxmlformats.org/drawingml/2006/main" noChangeAspect="1"/>
+            </wp:cNvGraphicFramePr>
+            <a:graphic xmlns:a="http://schemas.openxmlformats.org/drawingml/2006/main">
+              <a:graphicData uri="http://schemas.openxmlformats.org/drawingml/2006/picture">
+                <pic:pic xmlns:pic="http://schemas.openxmlformats.org/drawingml/2006/picture">
+                  <pic:nvPicPr>
+                    <pic:cNvPr id="0" name="Picture 1"/>
+                    <pic:cNvPicPr>
+                      <a:picLocks noChangeAspect="1" noChangeArrowheads="1"/>
+                    </pic:cNvPicPr>
+                  </pic:nvPicPr>
+                  <pic:blipFill>
+                    <a:blip r:embed="rId17">
+                      <a:extLst>
+                        <a:ext uri="{28A0092B-C50C-407E-A947-70E740481C1C}">
+                          <a14:useLocalDpi xmlns:a14="http://schemas.microsoft.com/office/drawing/2010/main" val="0"/>
+                        </a:ext>
+                      </a:extLst>
+                    </a:blip>
+                    <a:srcRect/>
+                    <a:stretch>
+                      <a:fillRect/>
+                    </a:stretch>
+                  </pic:blipFill>
+                  <pic:spPr bwMode="auto">
+                    <a:xfrm>
+                      <a:off x="0" y="0"/>
+                      <a:ext cx="4405630" cy="4181475"/>
+                    </a:xfrm>
+                    <a:prstGeom prst="rect">
+                      <a:avLst/>
+                    </a:prstGeom>
+                    <a:noFill/>
+                    <a:ln>
+                      <a:noFill/>
+                    </a:ln>
+                  </pic:spPr>
+                </pic:pic>
+              </a:graphicData>
+            </a:graphic>
+          </wp:inline>
+        </w:drawing>
+      </w:r>
+    </w:p>
+    <w:p>
+      <w:pPr>
+        <w:rPr>
+          <w:rFonts w:ascii="Times New Roman" w:hAnsi="Times New Roman" w:cs="Times New Roman"/>
+          <w:b/>
+          <w:sz w:val="28"/>
+          <w:szCs w:val="28"/>
+          <w:lang w:val="en-GB"/>
+        </w:rPr>
+      </w:pPr>
+    </w:p>
+    <w:p>
+      <w:pPr>
+        <w:jc w:val="center"/>
+        <w:rPr>
+          <w:rFonts w:ascii="Times New Roman" w:hAnsi="Times New Roman" w:cs="Times New Roman"/>
+          <w:b/>
+          <w:sz w:val="28"/>
+          <w:szCs w:val="28"/>
+          <w:lang w:val="en-GB"/>
+        </w:rPr>
+      </w:pPr>
+      <w:r>
+        <w:rPr>
+          <w:rFonts w:ascii="Times New Roman" w:hAnsi="Times New Roman" w:cs="Times New Roman"/>
+          <w:b/>
+          <w:noProof/>
+          <w:sz w:val="28"/>
+          <w:szCs w:val="28"/>
+          <w:lang w:val="ru-RU"/>
+        </w:rPr>
+        <w:drawing>
+          <wp:inline distT="0" distB="0" distL="0" distR="0">
+            <wp:extent cx="4372610" cy="5079365"/>
+            <wp:effectExtent l="0" t="0" r="8890" b="6985"/>
+            <wp:docPr id="18" name="Picture 18"/>
+            <wp:cNvGraphicFramePr>
+              <a:graphicFrameLocks xmlns:a="http://schemas.openxmlformats.org/drawingml/2006/main" noChangeAspect="1"/>
+            </wp:cNvGraphicFramePr>
+            <a:graphic xmlns:a="http://schemas.openxmlformats.org/drawingml/2006/main">
+              <a:graphicData uri="http://schemas.openxmlformats.org/drawingml/2006/picture">
+                <pic:pic xmlns:pic="http://schemas.openxmlformats.org/drawingml/2006/picture">
+                  <pic:nvPicPr>
+                    <pic:cNvPr id="0" name="Picture 2"/>
+                    <pic:cNvPicPr>
+                      <a:picLocks noChangeAspect="1" noChangeArrowheads="1"/>
+                    </pic:cNvPicPr>
+                  </pic:nvPicPr>
+                  <pic:blipFill>
+                    <a:blip r:embed="rId18">
+                      <a:extLst>
+                        <a:ext uri="{28A0092B-C50C-407E-A947-70E740481C1C}">
+                          <a14:useLocalDpi xmlns:a14="http://schemas.microsoft.com/office/drawing/2010/main" val="0"/>
+                        </a:ext>
+                      </a:extLst>
+                    </a:blip>
+                    <a:srcRect/>
+                    <a:stretch>
+                      <a:fillRect/>
+                    </a:stretch>
+                  </pic:blipFill>
+                  <pic:spPr bwMode="auto">
+                    <a:xfrm>
+                      <a:off x="0" y="0"/>
+                      <a:ext cx="4372610" cy="5079365"/>
+                    </a:xfrm>
+                    <a:prstGeom prst="rect">
+                      <a:avLst/>
+                    </a:prstGeom>
+                    <a:noFill/>
+                    <a:ln>
+                      <a:noFill/>
+                    </a:ln>
+                  </pic:spPr>
+                </pic:pic>
+              </a:graphicData>
+            </a:graphic>
+          </wp:inline>
+        </w:drawing>
+      </w:r>
+    </w:p>
+    <w:p>
+      <w:pPr>
+        <w:rPr>
+          <w:rFonts w:ascii="Times New Roman" w:hAnsi="Times New Roman" w:cs="Times New Roman"/>
+          <w:b/>
+          <w:sz w:val="28"/>
+          <w:szCs w:val="28"/>
+          <w:lang w:val="en-GB"/>
+        </w:rPr>
+      </w:pPr>
+    </w:p>
+    <w:p>
+      <w:pPr>
+        <w:rPr>
+          <w:rFonts w:ascii="Times New Roman" w:hAnsi="Times New Roman" w:cs="Times New Roman"/>
+          <w:b/>
+          <w:sz w:val="28"/>
+          <w:szCs w:val="28"/>
+          <w:lang w:val="en-GB"/>
+        </w:rPr>
+      </w:pPr>
+    </w:p>
+    <w:p>
+      <w:pPr>
+        <w:rPr>
+          <w:rFonts w:ascii="Times New Roman" w:hAnsi="Times New Roman" w:cs="Times New Roman"/>
+          <w:b/>
+          <w:sz w:val="28"/>
+          <w:szCs w:val="28"/>
+          <w:lang w:val="en-GB"/>
+        </w:rPr>
+      </w:pPr>
       <w:r>
         <w:rPr>
           <w:rFonts w:ascii="Times New Roman" w:hAnsi="Times New Roman" w:cs="Times New Roman"/>
@@ -2326,7 +2658,7 @@
                     </pic:cNvPicPr>
                   </pic:nvPicPr>
                   <pic:blipFill>
-                    <a:blip r:embed="rId17">
+                    <a:blip r:embed="rId19">
                       <a:extLst>
                         <a:ext uri="{28A0092B-C50C-407E-A947-70E740481C1C}">
                           <a14:useLocalDpi xmlns:a14="http://schemas.microsoft.com/office/drawing/2010/main" val="0"/>
@@ -2408,7 +2740,7 @@
                     </pic:cNvPicPr>
                   </pic:nvPicPr>
                   <pic:blipFill>
-                    <a:blip r:embed="rId18">
+                    <a:blip r:embed="rId20">
                       <a:extLst>
                         <a:ext uri="{28A0092B-C50C-407E-A947-70E740481C1C}">
                           <a14:useLocalDpi xmlns:a14="http://schemas.microsoft.com/office/drawing/2010/main" val="0"/>
@@ -2479,7 +2811,7 @@
                     </pic:cNvPicPr>
                   </pic:nvPicPr>
                   <pic:blipFill>
-                    <a:blip r:embed="rId19">
+                    <a:blip r:embed="rId21">
                       <a:extLst>
                         <a:ext uri="{28A0092B-C50C-407E-A947-70E740481C1C}">
                           <a14:useLocalDpi xmlns:a14="http://schemas.microsoft.com/office/drawing/2010/main" val="0"/>
@@ -2513,10 +2845,522 @@
     </w:p>
     <w:p>
       <w:pPr>
+        <w:rPr>
+          <w:rFonts w:ascii="Consolas" w:hAnsi="Consolas" w:cs="Consolas"/>
+          <w:color w:val="000000"/>
+          <w:sz w:val="19"/>
+          <w:szCs w:val="19"/>
+          <w:lang w:val="ru-RU"/>
+        </w:rPr>
+      </w:pPr>
+      <w:r>
+        <w:rPr>
+          <w:rFonts w:ascii="Times New Roman" w:hAnsi="Times New Roman" w:cs="Times New Roman"/>
+          <w:color w:val="00B050"/>
+          <w:sz w:val="28"/>
+          <w:szCs w:val="28"/>
+          <w:lang w:val="ru-RU"/>
+        </w:rPr>
+        <w:t>Запити</w:t>
+      </w:r>
+      <w:r>
+        <w:rPr>
+          <w:rFonts w:ascii="Times New Roman" w:hAnsi="Times New Roman" w:cs="Times New Roman"/>
+          <w:color w:val="00B050"/>
+          <w:sz w:val="28"/>
+          <w:szCs w:val="28"/>
+          <w:lang w:val="en-GB"/>
+        </w:rPr>
+        <w:t>:</w:t>
+      </w:r>
+    </w:p>
+    <w:p>
+      <w:pPr>
+        <w:autoSpaceDE w:val="0"/>
+        <w:autoSpaceDN w:val="0"/>
+        <w:adjustRightInd w:val="0"/>
+        <w:spacing w:line="240" w:lineRule="auto"/>
+        <w:rPr>
+          <w:rFonts w:ascii="Times New Roman" w:hAnsi="Times New Roman" w:cs="Times New Roman"/>
+          <w:color w:val="00B050"/>
+          <w:sz w:val="24"/>
+          <w:szCs w:val="24"/>
+          <w:lang w:val="en-GB"/>
+        </w:rPr>
+      </w:pPr>
+      <w:r>
+        <w:rPr>
+          <w:rFonts w:ascii="Consolas" w:hAnsi="Consolas" w:cs="Consolas"/>
+          <w:color w:val="A31515"/>
+          <w:sz w:val="24"/>
+          <w:szCs w:val="24"/>
+          <w:lang w:val="ru-RU"/>
+        </w:rPr>
+        <w:t>INSERT INTO public."Stadiums" ("s_name",  "capacity",  "address") SELECT chr(trunc(65 + random() * 25) || chr(trunc(65 + random() * 25), round(100 + random() * 99900), chr(trunc(65 + random() * 25)::int) || chr(trunc(65 + random() * 25)::int) || chr(trunc(65 + random() * 25)::int)</w:t>
+      </w:r>
+      <w:r>
+        <w:rPr>
+          <w:rFonts w:ascii="Consolas" w:hAnsi="Consolas" w:cs="Consolas"/>
+          <w:color w:val="A31515"/>
+          <w:sz w:val="24"/>
+          <w:szCs w:val="24"/>
+          <w:lang w:val="en-US"/>
+        </w:rPr>
+        <w:t xml:space="preserve"> </w:t>
+      </w:r>
+      <w:r>
+        <w:rPr>
+          <w:rFonts w:ascii="Consolas" w:hAnsi="Consolas" w:cs="Consolas"/>
+          <w:color w:val="A31515"/>
+          <w:sz w:val="24"/>
+          <w:szCs w:val="24"/>
+          <w:lang w:val="ru-RU"/>
+        </w:rPr>
+        <w:t xml:space="preserve">FROM generate_series(1, </w:t>
+      </w:r>
+      <w:r>
+        <w:rPr>
+          <w:rFonts w:ascii="Consolas" w:hAnsi="Consolas" w:cs="Consolas"/>
+          <w:color w:val="000000"/>
+          <w:sz w:val="24"/>
+          <w:szCs w:val="24"/>
+          <w:lang w:val="ru-RU"/>
+        </w:rPr>
+        <w:t>counter</w:t>
+      </w:r>
+      <w:r>
+        <w:rPr>
+          <w:rFonts w:ascii="Consolas" w:hAnsi="Consolas" w:cs="Consolas"/>
+          <w:color w:val="A31515"/>
+          <w:sz w:val="24"/>
+          <w:szCs w:val="24"/>
+          <w:lang w:val="ru-RU"/>
+        </w:rPr>
+        <w:t>)</w:t>
+      </w:r>
+    </w:p>
+    <w:p>
+      <w:pPr>
+        <w:rPr>
+          <w:rFonts w:ascii="Times New Roman" w:hAnsi="Times New Roman" w:cs="Times New Roman"/>
+          <w:b/>
+          <w:sz w:val="24"/>
+          <w:szCs w:val="24"/>
+          <w:lang w:val="en-GB"/>
+        </w:rPr>
+      </w:pPr>
+    </w:p>
+    <w:p>
+      <w:pPr>
+        <w:autoSpaceDE w:val="0"/>
+        <w:autoSpaceDN w:val="0"/>
+        <w:adjustRightInd w:val="0"/>
+        <w:spacing w:line="240" w:lineRule="auto"/>
+        <w:rPr>
+          <w:rFonts w:ascii="Consolas" w:hAnsi="Consolas" w:cs="Consolas"/>
+          <w:color w:val="000000"/>
+          <w:sz w:val="24"/>
+          <w:szCs w:val="24"/>
+          <w:lang w:val="ru-RU"/>
+        </w:rPr>
+      </w:pPr>
+      <w:r>
+        <w:rPr>
+          <w:rFonts w:ascii="Consolas" w:hAnsi="Consolas" w:cs="Consolas"/>
+          <w:color w:val="A31515"/>
+          <w:sz w:val="24"/>
+          <w:szCs w:val="24"/>
+          <w:lang w:val="ru-RU"/>
+        </w:rPr>
+        <w:t>INSERT INTO public."Teams" ("t_name",  "trainer") SELECT chr(trunc(65 + random() * 25)::int)</w:t>
+      </w:r>
+      <w:r>
+        <w:rPr>
+          <w:rFonts w:ascii="Consolas" w:hAnsi="Consolas" w:cs="Consolas"/>
+          <w:color w:val="000000"/>
+          <w:sz w:val="24"/>
+          <w:szCs w:val="24"/>
+          <w:lang w:val="en-US"/>
+        </w:rPr>
+        <w:t xml:space="preserve"> </w:t>
+      </w:r>
+      <w:r>
+        <w:rPr>
+          <w:rFonts w:ascii="Consolas" w:hAnsi="Consolas" w:cs="Consolas"/>
+          <w:color w:val="A31515"/>
+          <w:sz w:val="24"/>
+          <w:szCs w:val="24"/>
+          <w:lang w:val="ru-RU"/>
+        </w:rPr>
+        <w:t>|| chr(trunc(65 + random() * 25)::int),</w:t>
+      </w:r>
+      <w:r>
+        <w:rPr>
+          <w:rFonts w:ascii="Consolas" w:hAnsi="Consolas" w:cs="Consolas"/>
+          <w:color w:val="A31515"/>
+          <w:sz w:val="24"/>
+          <w:szCs w:val="24"/>
+          <w:lang w:val="en-US"/>
+        </w:rPr>
+        <w:t xml:space="preserve"> </w:t>
+      </w:r>
+      <w:r>
+        <w:rPr>
+          <w:rFonts w:ascii="Consolas" w:hAnsi="Consolas" w:cs="Consolas"/>
+          <w:color w:val="A31515"/>
+          <w:sz w:val="24"/>
+          <w:szCs w:val="24"/>
+          <w:lang w:val="ru-RU"/>
+        </w:rPr>
+        <w:t>chr(trunc(65 + random() * 25)::int)</w:t>
+      </w:r>
+    </w:p>
+    <w:p>
+      <w:pPr>
+        <w:autoSpaceDE w:val="0"/>
+        <w:autoSpaceDN w:val="0"/>
+        <w:adjustRightInd w:val="0"/>
+        <w:spacing w:line="240" w:lineRule="auto"/>
+        <w:rPr>
+          <w:rFonts w:ascii="Consolas" w:hAnsi="Consolas" w:cs="Consolas"/>
+          <w:color w:val="000000"/>
+          <w:sz w:val="24"/>
+          <w:szCs w:val="24"/>
+          <w:lang w:val="ru-RU"/>
+        </w:rPr>
+      </w:pPr>
+      <w:r>
+        <w:rPr>
+          <w:rFonts w:ascii="Consolas" w:hAnsi="Consolas" w:cs="Consolas"/>
+          <w:color w:val="A31515"/>
+          <w:sz w:val="24"/>
+          <w:szCs w:val="24"/>
+          <w:lang w:val="ru-RU"/>
+        </w:rPr>
+        <w:t>|| chr(trunc(65 + random() * 25)::int)</w:t>
+      </w:r>
+      <w:r>
+        <w:rPr>
+          <w:rFonts w:ascii="Consolas" w:hAnsi="Consolas" w:cs="Consolas"/>
+          <w:color w:val="000000"/>
+          <w:sz w:val="24"/>
+          <w:szCs w:val="24"/>
+          <w:lang w:val="en-US"/>
+        </w:rPr>
+        <w:t xml:space="preserve"> </w:t>
+      </w:r>
+      <w:r>
+        <w:rPr>
+          <w:rFonts w:ascii="Consolas" w:hAnsi="Consolas" w:cs="Consolas"/>
+          <w:color w:val="A31515"/>
+          <w:sz w:val="24"/>
+          <w:szCs w:val="24"/>
+          <w:lang w:val="ru-RU"/>
+        </w:rPr>
+        <w:t>|| chr(trunc(65 + random() * 25)::int)</w:t>
+      </w:r>
+      <w:r>
+        <w:rPr>
+          <w:rFonts w:ascii="Consolas" w:hAnsi="Consolas" w:cs="Consolas"/>
+          <w:color w:val="000000"/>
+          <w:sz w:val="24"/>
+          <w:szCs w:val="24"/>
+          <w:lang w:val="en-US"/>
+        </w:rPr>
+        <w:t xml:space="preserve"> </w:t>
+      </w:r>
+      <w:r>
+        <w:rPr>
+          <w:rFonts w:ascii="Consolas" w:hAnsi="Consolas" w:cs="Consolas"/>
+          <w:color w:val="A31515"/>
+          <w:sz w:val="24"/>
+          <w:szCs w:val="24"/>
+          <w:lang w:val="ru-RU"/>
+        </w:rPr>
+        <w:t xml:space="preserve">FROM generate_series(1, </w:t>
+      </w:r>
+      <w:r>
+        <w:rPr>
+          <w:rFonts w:ascii="Consolas" w:hAnsi="Consolas" w:cs="Consolas"/>
+          <w:color w:val="000000"/>
+          <w:sz w:val="24"/>
+          <w:szCs w:val="24"/>
+          <w:lang w:val="ru-RU"/>
+        </w:rPr>
+        <w:t>counter</w:t>
+      </w:r>
+      <w:r>
+        <w:rPr>
+          <w:rFonts w:ascii="Consolas" w:hAnsi="Consolas" w:cs="Consolas"/>
+          <w:color w:val="A31515"/>
+          <w:sz w:val="24"/>
+          <w:szCs w:val="24"/>
+          <w:lang w:val="ru-RU"/>
+        </w:rPr>
+        <w:t>)</w:t>
+      </w:r>
+    </w:p>
+    <w:p>
+      <w:pPr>
         <w:jc w:val="center"/>
         <w:rPr>
           <w:rFonts w:ascii="Times New Roman" w:hAnsi="Times New Roman" w:cs="Times New Roman"/>
           <w:b/>
+          <w:sz w:val="24"/>
+          <w:szCs w:val="24"/>
+          <w:lang w:val="ru-RU"/>
+        </w:rPr>
+      </w:pPr>
+    </w:p>
+    <w:p>
+      <w:pPr>
+        <w:autoSpaceDE w:val="0"/>
+        <w:autoSpaceDN w:val="0"/>
+        <w:adjustRightInd w:val="0"/>
+        <w:spacing w:line="240" w:lineRule="auto"/>
+        <w:rPr>
+          <w:rFonts w:ascii="Consolas" w:hAnsi="Consolas" w:cs="Consolas"/>
+          <w:color w:val="A31515"/>
+          <w:sz w:val="24"/>
+          <w:szCs w:val="24"/>
+          <w:lang w:val="ru-RU"/>
+        </w:rPr>
+      </w:pPr>
+      <w:r>
+        <w:rPr>
+          <w:rFonts w:ascii="Consolas" w:hAnsi="Consolas" w:cs="Consolas"/>
+          <w:color w:val="A31515"/>
+          <w:sz w:val="24"/>
+          <w:szCs w:val="24"/>
+          <w:lang w:val="ru-RU"/>
+        </w:rPr>
+        <w:t xml:space="preserve">INSERT INTO public."Matches" ("start_time", "StadiumID") SELECT timestamp '2020-01-10' + random() * (timestamp '2040-01-01' - timestamp '2020-01-01'), SELECT "StadiumID" FROM public."Stadiums" ORDER BY random() limit 1) FROM generate_series(1, </w:t>
+      </w:r>
+      <w:r>
+        <w:rPr>
+          <w:rFonts w:ascii="Consolas" w:hAnsi="Consolas" w:cs="Consolas"/>
+          <w:color w:val="000000"/>
+          <w:sz w:val="24"/>
+          <w:szCs w:val="24"/>
+          <w:lang w:val="ru-RU"/>
+        </w:rPr>
+        <w:t>counter</w:t>
+      </w:r>
+      <w:r>
+        <w:rPr>
+          <w:rFonts w:ascii="Consolas" w:hAnsi="Consolas" w:cs="Consolas"/>
+          <w:color w:val="A31515"/>
+          <w:sz w:val="24"/>
+          <w:szCs w:val="24"/>
+          <w:lang w:val="ru-RU"/>
+        </w:rPr>
+        <w:t>)</w:t>
+      </w:r>
+    </w:p>
+    <w:p>
+      <w:pPr>
+        <w:jc w:val="center"/>
+        <w:rPr>
+          <w:rFonts w:ascii="Times New Roman" w:hAnsi="Times New Roman" w:cs="Times New Roman"/>
+          <w:b/>
+          <w:sz w:val="24"/>
+          <w:szCs w:val="24"/>
+          <w:lang w:val="ru-RU"/>
+        </w:rPr>
+      </w:pPr>
+    </w:p>
+    <w:p>
+      <w:pPr>
+        <w:autoSpaceDE w:val="0"/>
+        <w:autoSpaceDN w:val="0"/>
+        <w:adjustRightInd w:val="0"/>
+        <w:spacing w:line="240" w:lineRule="auto"/>
+        <w:rPr>
+          <w:rFonts w:ascii="Consolas" w:hAnsi="Consolas" w:cs="Consolas"/>
+          <w:color w:val="A31515"/>
+          <w:sz w:val="24"/>
+          <w:szCs w:val="24"/>
+          <w:lang w:val="ru-RU"/>
+        </w:rPr>
+      </w:pPr>
+      <w:r>
+        <w:rPr>
+          <w:rFonts w:ascii="Consolas" w:hAnsi="Consolas" w:cs="Consolas"/>
+          <w:color w:val="A31515"/>
+          <w:sz w:val="24"/>
+          <w:szCs w:val="24"/>
+          <w:lang w:val="ru-RU"/>
+        </w:rPr>
+        <w:t xml:space="preserve">INSERT INTO public."Games" ("TeamID", "MatchID") SELECT (SELECT "TeamID" FROM public."Teams" ORDER BY random() limit 1), (SELECT "MatchID" FROM public."Matches" ORDER BY random() limit 1) FROM generate_series(1, </w:t>
+      </w:r>
+      <w:r>
+        <w:rPr>
+          <w:rFonts w:ascii="Consolas" w:hAnsi="Consolas" w:cs="Consolas"/>
+          <w:color w:val="000000"/>
+          <w:sz w:val="24"/>
+          <w:szCs w:val="24"/>
+          <w:lang w:val="ru-RU"/>
+        </w:rPr>
+        <w:t>counter</w:t>
+      </w:r>
+      <w:r>
+        <w:rPr>
+          <w:rFonts w:ascii="Consolas" w:hAnsi="Consolas" w:cs="Consolas"/>
+          <w:color w:val="A31515"/>
+          <w:sz w:val="24"/>
+          <w:szCs w:val="24"/>
+          <w:lang w:val="ru-RU"/>
+        </w:rPr>
+        <w:t>)</w:t>
+      </w:r>
+    </w:p>
+    <w:p>
+      <w:pPr>
+        <w:autoSpaceDE w:val="0"/>
+        <w:autoSpaceDN w:val="0"/>
+        <w:adjustRightInd w:val="0"/>
+        <w:spacing w:line="240" w:lineRule="auto"/>
+        <w:rPr>
+          <w:rFonts w:ascii="Consolas" w:hAnsi="Consolas" w:cs="Consolas"/>
+          <w:color w:val="A31515"/>
+          <w:sz w:val="24"/>
+          <w:szCs w:val="24"/>
+          <w:lang w:val="ru-RU"/>
+        </w:rPr>
+      </w:pPr>
+    </w:p>
+    <w:p>
+      <w:pPr>
+        <w:autoSpaceDE w:val="0"/>
+        <w:autoSpaceDN w:val="0"/>
+        <w:adjustRightInd w:val="0"/>
+        <w:spacing w:line="240" w:lineRule="auto"/>
+        <w:rPr>
+          <w:rFonts w:ascii="Consolas" w:hAnsi="Consolas" w:cs="Consolas"/>
+          <w:color w:val="A31515"/>
+          <w:sz w:val="24"/>
+          <w:szCs w:val="24"/>
+          <w:lang w:val="ru-RU"/>
+        </w:rPr>
+      </w:pPr>
+      <w:r>
+        <w:rPr>
+          <w:rFonts w:ascii="Consolas" w:hAnsi="Consolas" w:cs="Consolas"/>
+          <w:color w:val="A31515"/>
+          <w:sz w:val="24"/>
+          <w:szCs w:val="24"/>
+          <w:lang w:val="ru-RU"/>
+        </w:rPr>
+        <w:t>INSERT INTO public."Goals" ("minute", "TeamID", "MatchID") SELECT</w:t>
+      </w:r>
+      <w:r>
+        <w:rPr>
+          <w:rFonts w:ascii="Consolas" w:hAnsi="Consolas" w:cs="Consolas"/>
+          <w:color w:val="A31515"/>
+          <w:sz w:val="24"/>
+          <w:szCs w:val="24"/>
+          <w:lang w:val="en-US"/>
+        </w:rPr>
+        <w:t xml:space="preserve"> </w:t>
+      </w:r>
+      <w:r>
+        <w:rPr>
+          <w:rFonts w:ascii="Consolas" w:hAnsi="Consolas" w:cs="Consolas"/>
+          <w:color w:val="A31515"/>
+          <w:sz w:val="24"/>
+          <w:szCs w:val="24"/>
+          <w:lang w:val="ru-RU"/>
+        </w:rPr>
+        <w:t xml:space="preserve">round(random() * 90), (SELECT "TeamID" FROM public."Teams" ORDER BY </w:t>
+      </w:r>
+      <w:r>
+        <w:rPr>
+          <w:rFonts w:ascii="Consolas" w:hAnsi="Consolas" w:cs="Consolas"/>
+          <w:color w:val="A31515"/>
+          <w:sz w:val="24"/>
+          <w:szCs w:val="24"/>
+          <w:lang w:val="ru-RU"/>
+        </w:rPr>
+        <w:lastRenderedPageBreak/>
+        <w:t xml:space="preserve">random() limit 1), (SELECT "MatchID" FROM public."Matches" ORDER BY random() limit 1) FROM generate_series(1, </w:t>
+      </w:r>
+      <w:r>
+        <w:rPr>
+          <w:rFonts w:ascii="Consolas" w:hAnsi="Consolas" w:cs="Consolas"/>
+          <w:color w:val="000000"/>
+          <w:sz w:val="24"/>
+          <w:szCs w:val="24"/>
+          <w:lang w:val="ru-RU"/>
+        </w:rPr>
+        <w:t>counter</w:t>
+      </w:r>
+      <w:r>
+        <w:rPr>
+          <w:rFonts w:ascii="Consolas" w:hAnsi="Consolas" w:cs="Consolas"/>
+          <w:color w:val="A31515"/>
+          <w:sz w:val="24"/>
+          <w:szCs w:val="24"/>
+          <w:lang w:val="ru-RU"/>
+        </w:rPr>
+        <w:t>)</w:t>
+      </w:r>
+    </w:p>
+    <w:p>
+      <w:pPr>
+        <w:autoSpaceDE w:val="0"/>
+        <w:autoSpaceDN w:val="0"/>
+        <w:adjustRightInd w:val="0"/>
+        <w:spacing w:line="240" w:lineRule="auto"/>
+        <w:rPr>
+          <w:rFonts w:ascii="Consolas" w:hAnsi="Consolas" w:cs="Consolas"/>
+          <w:color w:val="A31515"/>
+          <w:sz w:val="19"/>
+          <w:szCs w:val="19"/>
+          <w:lang w:val="ru-RU"/>
+        </w:rPr>
+      </w:pPr>
+    </w:p>
+    <w:p>
+      <w:pPr>
+        <w:rPr>
+          <w:rFonts w:ascii="Times New Roman" w:hAnsi="Times New Roman" w:cs="Times New Roman"/>
+          <w:b/>
+          <w:sz w:val="32"/>
+          <w:szCs w:val="32"/>
+          <w:lang w:val="ru-RU"/>
+        </w:rPr>
+      </w:pPr>
+    </w:p>
+    <w:p>
+      <w:pPr>
+        <w:jc w:val="center"/>
+        <w:rPr>
+          <w:rFonts w:ascii="Times New Roman" w:hAnsi="Times New Roman" w:cs="Times New Roman"/>
+          <w:b/>
+          <w:sz w:val="32"/>
+          <w:szCs w:val="32"/>
+          <w:lang w:val="ru-RU"/>
+        </w:rPr>
+      </w:pPr>
+      <w:bookmarkStart w:id="1" w:name="_GoBack"/>
+      <w:bookmarkEnd w:id="1"/>
+      <w:r>
+        <w:rPr>
+          <w:rFonts w:ascii="Times New Roman" w:hAnsi="Times New Roman" w:cs="Times New Roman"/>
+          <w:b/>
+          <w:sz w:val="32"/>
+          <w:szCs w:val="32"/>
+          <w:lang w:val="ru-RU"/>
+        </w:rPr>
+        <w:t>Пункт №3</w:t>
+      </w:r>
+    </w:p>
+    <w:p>
+      <w:pPr>
+        <w:jc w:val="center"/>
+        <w:rPr>
+          <w:rFonts w:ascii="Times New Roman" w:hAnsi="Times New Roman" w:cs="Times New Roman"/>
+          <w:b/>
           <w:sz w:val="28"/>
           <w:szCs w:val="28"/>
           <w:lang w:val="en-GB"/>
@@ -2525,42 +3369,85 @@
     </w:p>
     <w:p>
       <w:pPr>
+        <w:rPr>
+          <w:rFonts w:ascii="Times New Roman" w:hAnsi="Times New Roman" w:cs="Times New Roman"/>
+          <w:sz w:val="28"/>
+          <w:szCs w:val="28"/>
+          <w:lang w:val="uk-UA"/>
+        </w:rPr>
+      </w:pPr>
+      <w:r>
+        <w:rPr>
+          <w:rFonts w:ascii="Times New Roman" w:hAnsi="Times New Roman" w:cs="Times New Roman"/>
+          <w:sz w:val="28"/>
+          <w:szCs w:val="28"/>
+          <w:lang w:val="uk-UA"/>
+        </w:rPr>
+        <w:t>У програмі реалізовано декілька запитів пошуку:</w:t>
+      </w:r>
+    </w:p>
+    <w:p>
+      <w:pPr>
+        <w:rPr>
+          <w:rFonts w:ascii="Times New Roman" w:hAnsi="Times New Roman" w:cs="Times New Roman"/>
+          <w:sz w:val="28"/>
+          <w:szCs w:val="28"/>
+          <w:lang w:val="uk-UA"/>
+        </w:rPr>
+      </w:pPr>
+      <w:r>
+        <w:rPr>
+          <w:rFonts w:ascii="Times New Roman" w:hAnsi="Times New Roman" w:cs="Times New Roman"/>
+          <w:sz w:val="28"/>
+          <w:szCs w:val="28"/>
+          <w:lang w:val="uk-UA"/>
+        </w:rPr>
+        <w:t>Перший запит повертає таблицю де початок імені команди і початок назви стадіону, на якій грала команда співпадають з тими що ввів користувач. (Було використано запит LIKE)</w:t>
+      </w:r>
+    </w:p>
+    <w:p>
+      <w:pPr>
+        <w:rPr>
+          <w:rFonts w:ascii="Times New Roman" w:hAnsi="Times New Roman" w:cs="Times New Roman"/>
+          <w:sz w:val="28"/>
+          <w:szCs w:val="28"/>
+          <w:lang w:val="uk-UA"/>
+        </w:rPr>
+      </w:pPr>
+      <w:r>
+        <w:rPr>
+          <w:rFonts w:ascii="Times New Roman" w:hAnsi="Times New Roman" w:cs="Times New Roman"/>
+          <w:sz w:val="28"/>
+          <w:szCs w:val="28"/>
+          <w:lang w:val="uk-UA"/>
+        </w:rPr>
+        <w:t>Другий запит повертає таблицю команд, котрі за відведений час у хвилинах забили відповідну кількість голів.</w:t>
+      </w:r>
+    </w:p>
+    <w:p>
+      <w:pPr>
+        <w:rPr>
+          <w:rFonts w:ascii="Times New Roman" w:hAnsi="Times New Roman" w:cs="Times New Roman"/>
+          <w:sz w:val="28"/>
+          <w:szCs w:val="28"/>
+          <w:lang w:val="uk-UA"/>
+        </w:rPr>
+      </w:pPr>
+      <w:r>
+        <w:rPr>
+          <w:rFonts w:ascii="Times New Roman" w:hAnsi="Times New Roman" w:cs="Times New Roman"/>
+          <w:sz w:val="28"/>
+          <w:szCs w:val="28"/>
+          <w:lang w:val="uk-UA"/>
+        </w:rPr>
+        <w:t>Третій запит повертає таблицю матчей, які мають найбільшу кількість голів за матч.</w:t>
+      </w:r>
+    </w:p>
+    <w:p>
+      <w:pPr>
         <w:jc w:val="center"/>
         <w:rPr>
           <w:rFonts w:ascii="Times New Roman" w:hAnsi="Times New Roman" w:cs="Times New Roman"/>
-          <w:b/>
-          <w:sz w:val="32"/>
-          <w:szCs w:val="32"/>
-          <w:lang w:val="ru-RU"/>
-        </w:rPr>
-      </w:pPr>
-      <w:r>
-        <w:rPr>
-          <w:rFonts w:ascii="Times New Roman" w:hAnsi="Times New Roman" w:cs="Times New Roman"/>
-          <w:b/>
-          <w:sz w:val="32"/>
-          <w:szCs w:val="32"/>
-          <w:lang w:val="ru-RU"/>
-        </w:rPr>
-        <w:t>Пункт №3</w:t>
-      </w:r>
-    </w:p>
-    <w:p>
-      <w:pPr>
-        <w:jc w:val="center"/>
-        <w:rPr>
-          <w:rFonts w:ascii="Times New Roman" w:hAnsi="Times New Roman" w:cs="Times New Roman"/>
-          <w:b/>
-          <w:sz w:val="28"/>
-          <w:szCs w:val="28"/>
-          <w:lang w:val="en-GB"/>
-        </w:rPr>
-      </w:pPr>
-    </w:p>
-    <w:p>
-      <w:pPr>
-        <w:rPr>
-          <w:rFonts w:ascii="Times New Roman" w:hAnsi="Times New Roman" w:cs="Times New Roman"/>
           <w:sz w:val="28"/>
           <w:szCs w:val="28"/>
           <w:lang w:val="uk-UA"/>
@@ -2569,89 +3456,11 @@
       <w:r>
         <w:rPr>
           <w:rFonts w:ascii="Times New Roman" w:hAnsi="Times New Roman" w:cs="Times New Roman"/>
-          <w:sz w:val="28"/>
-          <w:szCs w:val="28"/>
-          <w:lang w:val="uk-UA"/>
-        </w:rPr>
-        <w:t>У програмі реалізовано декілька запитів пошуку:</w:t>
-      </w:r>
-    </w:p>
-    <w:p>
-      <w:pPr>
-        <w:rPr>
-          <w:rFonts w:ascii="Times New Roman" w:hAnsi="Times New Roman" w:cs="Times New Roman"/>
-          <w:sz w:val="28"/>
-          <w:szCs w:val="28"/>
-          <w:lang w:val="uk-UA"/>
-        </w:rPr>
-      </w:pPr>
-      <w:r>
-        <w:rPr>
-          <w:rFonts w:ascii="Times New Roman" w:hAnsi="Times New Roman" w:cs="Times New Roman"/>
-          <w:sz w:val="28"/>
-          <w:szCs w:val="28"/>
-          <w:lang w:val="uk-UA"/>
-        </w:rPr>
-        <w:t>Перший запит повертає таблицю де початок імені команди і початок назви стадіону, на якій грала команда співпадають з тими що ввів користувач. (Було використано запит LIKE)</w:t>
-      </w:r>
-    </w:p>
-    <w:p>
-      <w:pPr>
-        <w:rPr>
-          <w:rFonts w:ascii="Times New Roman" w:hAnsi="Times New Roman" w:cs="Times New Roman"/>
-          <w:sz w:val="28"/>
-          <w:szCs w:val="28"/>
-          <w:lang w:val="uk-UA"/>
-        </w:rPr>
-      </w:pPr>
-      <w:r>
-        <w:rPr>
-          <w:rFonts w:ascii="Times New Roman" w:hAnsi="Times New Roman" w:cs="Times New Roman"/>
-          <w:sz w:val="28"/>
-          <w:szCs w:val="28"/>
-          <w:lang w:val="uk-UA"/>
-        </w:rPr>
-        <w:t>Другий запит повертає таблицю команд, котрі за відведений час у хвилинах забили відповідну кількість голів.</w:t>
-      </w:r>
-    </w:p>
-    <w:p>
-      <w:pPr>
-        <w:rPr>
-          <w:rFonts w:ascii="Times New Roman" w:hAnsi="Times New Roman" w:cs="Times New Roman"/>
-          <w:sz w:val="28"/>
-          <w:szCs w:val="28"/>
-          <w:lang w:val="uk-UA"/>
-        </w:rPr>
-      </w:pPr>
-      <w:r>
-        <w:rPr>
-          <w:rFonts w:ascii="Times New Roman" w:hAnsi="Times New Roman" w:cs="Times New Roman"/>
-          <w:sz w:val="28"/>
-          <w:szCs w:val="28"/>
-          <w:lang w:val="uk-UA"/>
-        </w:rPr>
-        <w:t>Третій запит повертає таблицю матчей, які мають найбільшу кількість голів за матч.</w:t>
-      </w:r>
-    </w:p>
-    <w:p>
-      <w:pPr>
-        <w:jc w:val="center"/>
-        <w:rPr>
-          <w:rFonts w:ascii="Times New Roman" w:hAnsi="Times New Roman" w:cs="Times New Roman"/>
-          <w:sz w:val="28"/>
-          <w:szCs w:val="28"/>
-          <w:lang w:val="uk-UA"/>
-        </w:rPr>
-      </w:pPr>
-      <w:r>
-        <w:rPr>
-          <w:rFonts w:ascii="Times New Roman" w:hAnsi="Times New Roman" w:cs="Times New Roman"/>
           <w:noProof/>
           <w:sz w:val="28"/>
           <w:szCs w:val="28"/>
           <w:lang w:val="ru-RU"/>
         </w:rPr>
-        <w:lastRenderedPageBreak/>
         <w:drawing>
           <wp:inline distT="0" distB="0" distL="0" distR="0">
             <wp:extent cx="5742090" cy="5353397"/>
@@ -2670,7 +3479,7 @@
                     </pic:cNvPicPr>
                   </pic:nvPicPr>
                   <pic:blipFill>
-                    <a:blip r:embed="rId20">
+                    <a:blip r:embed="rId22">
                       <a:extLst>
                         <a:ext uri="{28A0092B-C50C-407E-A947-70E740481C1C}">
                           <a14:useLocalDpi xmlns:a14="http://schemas.microsoft.com/office/drawing/2010/main" val="0"/>
@@ -2720,6 +3529,7 @@
           <w:szCs w:val="28"/>
           <w:lang w:val="ru-RU"/>
         </w:rPr>
+        <w:lastRenderedPageBreak/>
         <w:drawing>
           <wp:inline distT="0" distB="0" distL="0" distR="0">
             <wp:extent cx="5727700" cy="3167380"/>
@@ -2738,7 +3548,7 @@
                     </pic:cNvPicPr>
                   </pic:nvPicPr>
                   <pic:blipFill>
-                    <a:blip r:embed="rId21">
+                    <a:blip r:embed="rId23">
                       <a:extLst>
                         <a:ext uri="{28A0092B-C50C-407E-A947-70E740481C1C}">
                           <a14:useLocalDpi xmlns:a14="http://schemas.microsoft.com/office/drawing/2010/main" val="0"/>
@@ -2850,7 +3660,7 @@
                     </pic:cNvPicPr>
                   </pic:nvPicPr>
                   <pic:blipFill>
-                    <a:blip r:embed="rId22">
+                    <a:blip r:embed="rId24">
                       <a:extLst>
                         <a:ext uri="{28A0092B-C50C-407E-A947-70E740481C1C}">
                           <a14:useLocalDpi xmlns:a14="http://schemas.microsoft.com/office/drawing/2010/main" val="0"/>
@@ -3040,17 +3850,7 @@
           <w:szCs w:val="24"/>
           <w:lang w:val="ru-RU"/>
         </w:rPr>
-        <w:t>public."Games" ON public."Teams"."TeamID" = public."Games"."TeamID</w:t>
-      </w:r>
-      <w:r>
-        <w:rPr>
-          <w:rFonts w:ascii="Consolas" w:hAnsi="Consolas" w:cs="Consolas"/>
-          <w:color w:val="A31515"/>
-          <w:sz w:val="24"/>
-          <w:szCs w:val="24"/>
-          <w:lang w:val="ru-RU"/>
-        </w:rPr>
-        <w:t>"</w:t>
+        <w:t>public."Games" ON public."Teams"."TeamID" = public."Games"."TeamID"</w:t>
       </w:r>
       <w:r>
         <w:rPr>
@@ -3070,47 +3870,7 @@
           <w:szCs w:val="24"/>
           <w:lang w:val="ru-RU"/>
         </w:rPr>
-        <w:t>INNER JOIN public."Matches" ON public."Matches".</w:t>
-      </w:r>
-      <w:r>
-        <w:rPr>
-          <w:rFonts w:ascii="Consolas" w:hAnsi="Consolas" w:cs="Consolas"/>
-          <w:color w:val="A31515"/>
-          <w:sz w:val="24"/>
-          <w:szCs w:val="24"/>
-          <w:lang w:val="ru-RU"/>
-        </w:rPr>
-        <w:t>"</w:t>
-      </w:r>
-      <w:r>
-        <w:rPr>
-          <w:rFonts w:ascii="Consolas" w:hAnsi="Consolas" w:cs="Consolas"/>
-          <w:color w:val="A31515"/>
-          <w:sz w:val="24"/>
-          <w:szCs w:val="24"/>
-          <w:lang w:val="ru-RU"/>
-        </w:rPr>
-        <w:t>MatchID" = public."Games".</w:t>
-      </w:r>
-      <w:r>
-        <w:rPr>
-          <w:rFonts w:ascii="Consolas" w:hAnsi="Consolas" w:cs="Consolas"/>
-          <w:color w:val="A31515"/>
-          <w:sz w:val="24"/>
-          <w:szCs w:val="24"/>
-          <w:lang w:val="ru-RU"/>
-        </w:rPr>
-        <w:t>"</w:t>
-      </w:r>
-      <w:r>
-        <w:rPr>
-          <w:rFonts w:ascii="Consolas" w:hAnsi="Consolas" w:cs="Consolas"/>
-          <w:color w:val="A31515"/>
-          <w:sz w:val="24"/>
-          <w:szCs w:val="24"/>
-          <w:lang w:val="ru-RU"/>
-        </w:rPr>
-        <w:t>MatchID"</w:t>
+        <w:t>INNER JOIN public."Matches" ON public."Matches"."MatchID" = public."Games"."MatchID"</w:t>
       </w:r>
       <w:r>
         <w:rPr>
@@ -3130,37 +3890,7 @@
           <w:szCs w:val="24"/>
           <w:lang w:val="ru-RU"/>
         </w:rPr>
-        <w:t>INNER JOIN public.</w:t>
-      </w:r>
-      <w:r>
-        <w:rPr>
-          <w:rFonts w:ascii="Consolas" w:hAnsi="Consolas" w:cs="Consolas"/>
-          <w:color w:val="A31515"/>
-          <w:sz w:val="24"/>
-          <w:szCs w:val="24"/>
-          <w:lang w:val="ru-RU"/>
-        </w:rPr>
-        <w:t>"</w:t>
-      </w:r>
-      <w:r>
-        <w:rPr>
-          <w:rFonts w:ascii="Consolas" w:hAnsi="Consolas" w:cs="Consolas"/>
-          <w:color w:val="A31515"/>
-          <w:sz w:val="24"/>
-          <w:szCs w:val="24"/>
-          <w:lang w:val="ru-RU"/>
-        </w:rPr>
-        <w:t>Stadiums" ON public."Stadiums"."StadiumID"=public."Matches"."StadiumID</w:t>
-      </w:r>
-      <w:r>
-        <w:rPr>
-          <w:rFonts w:ascii="Consolas" w:hAnsi="Consolas" w:cs="Consolas"/>
-          <w:color w:val="A31515"/>
-          <w:sz w:val="24"/>
-          <w:szCs w:val="24"/>
-          <w:lang w:val="ru-RU"/>
-        </w:rPr>
-        <w:t>"</w:t>
+        <w:t>INNER JOIN public."Stadiums" ON public."Stadiums"."StadiumID"=public."Matches"."StadiumID"</w:t>
       </w:r>
     </w:p>
     <w:p>
@@ -3181,17 +3911,7 @@
           <w:szCs w:val="24"/>
           <w:lang w:val="ru-RU"/>
         </w:rPr>
-        <w:t>W</w:t>
-      </w:r>
-      <w:r>
-        <w:rPr>
-          <w:rFonts w:ascii="Consolas" w:hAnsi="Consolas" w:cs="Consolas"/>
-          <w:color w:val="A31515"/>
-          <w:sz w:val="24"/>
-          <w:szCs w:val="24"/>
-          <w:lang w:val="ru-RU"/>
-        </w:rPr>
-        <w:t>HERE "s_name" LIKE '</w:t>
+        <w:t>WHERE "s_name" LIKE '</w:t>
       </w:r>
       <w:r>
         <w:rPr>
@@ -3286,27 +4006,7 @@
           <w:szCs w:val="24"/>
           <w:lang w:val="ru-RU"/>
         </w:rPr>
-        <w:t xml:space="preserve"> DISTINCT</w:t>
-      </w:r>
-      <w:r>
-        <w:rPr>
-          <w:rFonts w:ascii="Consolas" w:hAnsi="Consolas" w:cs="Consolas"/>
-          <w:color w:val="A31515"/>
-          <w:sz w:val="24"/>
-          <w:szCs w:val="24"/>
-          <w:lang w:val="ru-RU"/>
-        </w:rPr>
-        <w:t xml:space="preserve"> "MatchID</w:t>
-      </w:r>
-      <w:r>
-        <w:rPr>
-          <w:rFonts w:ascii="Consolas" w:hAnsi="Consolas" w:cs="Consolas"/>
-          <w:color w:val="A31515"/>
-          <w:sz w:val="24"/>
-          <w:szCs w:val="24"/>
-          <w:lang w:val="ru-RU"/>
-        </w:rPr>
-        <w:t xml:space="preserve">" </w:t>
+        <w:t xml:space="preserve"> DISTINCT "MatchID" </w:t>
       </w:r>
       <w:r>
         <w:rPr>
@@ -3326,27 +4026,7 @@
           <w:szCs w:val="24"/>
           <w:lang w:val="ru-RU"/>
         </w:rPr>
-        <w:t>pu</w:t>
-      </w:r>
-      <w:r>
-        <w:rPr>
-          <w:rFonts w:ascii="Consolas" w:hAnsi="Consolas" w:cs="Consolas"/>
-          <w:color w:val="A31515"/>
-          <w:sz w:val="24"/>
-          <w:szCs w:val="24"/>
-          <w:lang w:val="ru-RU"/>
-        </w:rPr>
-        <w:t>blic."Goals</w:t>
-      </w:r>
-      <w:r>
-        <w:rPr>
-          <w:rFonts w:ascii="Consolas" w:hAnsi="Consolas" w:cs="Consolas"/>
-          <w:color w:val="A31515"/>
-          <w:sz w:val="24"/>
-          <w:szCs w:val="24"/>
-          <w:lang w:val="ru-RU"/>
-        </w:rPr>
-        <w:t xml:space="preserve">" </w:t>
+        <w:t xml:space="preserve">public."Goals" </w:t>
       </w:r>
       <w:r>
         <w:rPr>
@@ -3366,17 +4046,7 @@
           <w:szCs w:val="24"/>
           <w:lang w:val="ru-RU"/>
         </w:rPr>
-        <w:t xml:space="preserve"> "g</w:t>
-      </w:r>
-      <w:r>
-        <w:rPr>
-          <w:rFonts w:ascii="Consolas" w:hAnsi="Consolas" w:cs="Consolas"/>
-          <w:color w:val="A31515"/>
-          <w:sz w:val="24"/>
-          <w:szCs w:val="24"/>
-          <w:lang w:val="ru-RU"/>
-        </w:rPr>
-        <w:t>"</w:t>
+        <w:t xml:space="preserve"> "g"</w:t>
       </w:r>
     </w:p>
     <w:p>
@@ -3411,17 +4081,7 @@
           <w:szCs w:val="24"/>
           <w:lang w:val="ru-RU"/>
         </w:rPr>
-        <w:t>(SELECT Count(*) FROM public."Goals</w:t>
-      </w:r>
-      <w:r>
-        <w:rPr>
-          <w:rFonts w:ascii="Consolas" w:hAnsi="Consolas" w:cs="Consolas"/>
-          <w:color w:val="A31515"/>
-          <w:sz w:val="24"/>
-          <w:szCs w:val="24"/>
-          <w:lang w:val="ru-RU"/>
-        </w:rPr>
-        <w:t xml:space="preserve">" </w:t>
+        <w:t xml:space="preserve">(SELECT Count(*) FROM public."Goals" </w:t>
       </w:r>
       <w:r>
         <w:rPr>
@@ -3471,17 +4131,7 @@
           <w:szCs w:val="24"/>
           <w:lang w:val="ru-RU"/>
         </w:rPr>
-        <w:t>"MatchID" = "g"."MatchID</w:t>
-      </w:r>
-      <w:r>
-        <w:rPr>
-          <w:rFonts w:ascii="Consolas" w:hAnsi="Consolas" w:cs="Consolas"/>
-          <w:color w:val="A31515"/>
-          <w:sz w:val="24"/>
-          <w:szCs w:val="24"/>
-          <w:lang w:val="ru-RU"/>
-        </w:rPr>
-        <w:t xml:space="preserve">") &gt; </w:t>
+        <w:t xml:space="preserve">"MatchID" = "g"."MatchID") &gt; </w:t>
       </w:r>
       <w:r>
         <w:rPr>
@@ -3531,6 +4181,7 @@
           <w:szCs w:val="24"/>
           <w:lang w:val="en-US"/>
         </w:rPr>
+        <w:lastRenderedPageBreak/>
         <w:t>SELECT</w:t>
       </w:r>
       <w:r>
@@ -3541,37 +4192,7 @@
           <w:szCs w:val="24"/>
           <w:lang w:val="ru-RU"/>
         </w:rPr>
-        <w:t xml:space="preserve"> DISTINCT</w:t>
-      </w:r>
-      <w:r>
-        <w:rPr>
-          <w:rFonts w:ascii="Consolas" w:hAnsi="Consolas" w:cs="Consolas"/>
-          <w:color w:val="A31515"/>
-          <w:sz w:val="24"/>
-          <w:szCs w:val="24"/>
-          <w:lang w:val="ru-RU"/>
-        </w:rPr>
-        <w:t xml:space="preserve"> "TeamID</w:t>
-      </w:r>
-      <w:r>
-        <w:rPr>
-          <w:rFonts w:ascii="Consolas" w:hAnsi="Consolas" w:cs="Consolas"/>
-          <w:color w:val="A31515"/>
-          <w:sz w:val="24"/>
-          <w:szCs w:val="24"/>
-          <w:lang w:val="ru-RU"/>
-        </w:rPr>
-        <w:t>" from publ</w:t>
-      </w:r>
-      <w:r>
-        <w:rPr>
-          <w:rFonts w:ascii="Consolas" w:hAnsi="Consolas" w:cs="Consolas"/>
-          <w:color w:val="A31515"/>
-          <w:sz w:val="24"/>
-          <w:szCs w:val="24"/>
-          <w:lang w:val="ru-RU"/>
-        </w:rPr>
-        <w:t xml:space="preserve">ic."Goals" </w:t>
+        <w:t xml:space="preserve"> DISTINCT "TeamID" from public."Goals" </w:t>
       </w:r>
       <w:r>
         <w:rPr>
@@ -3591,17 +4212,7 @@
           <w:szCs w:val="24"/>
           <w:lang w:val="ru-RU"/>
         </w:rPr>
-        <w:t xml:space="preserve"> "m</w:t>
-      </w:r>
-      <w:r>
-        <w:rPr>
-          <w:rFonts w:ascii="Consolas" w:hAnsi="Consolas" w:cs="Consolas"/>
-          <w:color w:val="A31515"/>
-          <w:sz w:val="24"/>
-          <w:szCs w:val="24"/>
-          <w:lang w:val="ru-RU"/>
-        </w:rPr>
-        <w:t>"</w:t>
+        <w:t xml:space="preserve"> "m"</w:t>
       </w:r>
       <w:r>
         <w:rPr>
@@ -3661,17 +4272,7 @@
           <w:szCs w:val="24"/>
           <w:lang w:val="ru-RU"/>
         </w:rPr>
-        <w:t>public."Goals</w:t>
-      </w:r>
-      <w:r>
-        <w:rPr>
-          <w:rFonts w:ascii="Consolas" w:hAnsi="Consolas" w:cs="Consolas"/>
-          <w:color w:val="A31515"/>
-          <w:sz w:val="24"/>
-          <w:szCs w:val="24"/>
-          <w:lang w:val="ru-RU"/>
-        </w:rPr>
-        <w:t>"</w:t>
+        <w:t>public."Goals"</w:t>
       </w:r>
       <w:r>
         <w:rPr>
@@ -3691,17 +4292,7 @@
           <w:szCs w:val="24"/>
           <w:lang w:val="ru-RU"/>
         </w:rPr>
-        <w:t>public."Goals"."MatchID" = "m"."MatchID</w:t>
-      </w:r>
-      <w:r>
-        <w:rPr>
-          <w:rFonts w:ascii="Consolas" w:hAnsi="Consolas" w:cs="Consolas"/>
-          <w:color w:val="A31515"/>
-          <w:sz w:val="24"/>
-          <w:szCs w:val="24"/>
-          <w:lang w:val="ru-RU"/>
-        </w:rPr>
-        <w:t>"</w:t>
+        <w:t>public."Goals"."MatchID" = "m"."MatchID"</w:t>
       </w:r>
       <w:r>
         <w:rPr>
@@ -3721,17 +4312,7 @@
           <w:szCs w:val="24"/>
           <w:lang w:val="ru-RU"/>
         </w:rPr>
-        <w:t>public."Goals"."TeamID" = "m"."TeamID</w:t>
-      </w:r>
-      <w:r>
-        <w:rPr>
-          <w:rFonts w:ascii="Consolas" w:hAnsi="Consolas" w:cs="Consolas"/>
-          <w:color w:val="A31515"/>
-          <w:sz w:val="24"/>
-          <w:szCs w:val="24"/>
-          <w:lang w:val="ru-RU"/>
-        </w:rPr>
-        <w:t>") =</w:t>
+        <w:t>public."Goals"."TeamID" = "m"."TeamID") =</w:t>
       </w:r>
       <w:r>
         <w:rPr>
@@ -3806,17 +4387,7 @@
           <w:szCs w:val="24"/>
           <w:lang w:val="ru-RU"/>
         </w:rPr>
-        <w:t>public."Goals" group by public."Goals"."MatchID</w:t>
-      </w:r>
-      <w:r>
-        <w:rPr>
-          <w:rFonts w:ascii="Consolas" w:hAnsi="Consolas" w:cs="Consolas"/>
-          <w:color w:val="A31515"/>
-          <w:sz w:val="24"/>
-          <w:szCs w:val="24"/>
-          <w:lang w:val="ru-RU"/>
-        </w:rPr>
-        <w:t>",</w:t>
+        <w:t>public."Goals" group by public."Goals"."MatchID",</w:t>
       </w:r>
       <w:r>
         <w:rPr>
@@ -3851,27 +4422,7 @@
           <w:szCs w:val="24"/>
           <w:lang w:val="ru-RU"/>
         </w:rPr>
-        <w:t>p</w:t>
-      </w:r>
-      <w:r>
-        <w:rPr>
-          <w:rFonts w:ascii="Consolas" w:hAnsi="Consolas" w:cs="Consolas"/>
-          <w:color w:val="A31515"/>
-          <w:sz w:val="24"/>
-          <w:szCs w:val="24"/>
-          <w:lang w:val="ru-RU"/>
-        </w:rPr>
-        <w:t>ublic."Goals"."TeamID</w:t>
-      </w:r>
-      <w:r>
-        <w:rPr>
-          <w:rFonts w:ascii="Consolas" w:hAnsi="Consolas" w:cs="Consolas"/>
-          <w:color w:val="A31515"/>
-          <w:sz w:val="24"/>
-          <w:szCs w:val="24"/>
-          <w:lang w:val="ru-RU"/>
-        </w:rPr>
-        <w:t xml:space="preserve">") </w:t>
+        <w:t xml:space="preserve">public."Goals"."TeamID") </w:t>
       </w:r>
       <w:r>
         <w:rPr>
@@ -3908,6 +4459,7 @@
     </w:p>
     <w:p>
       <w:pPr>
+        <w:jc w:val="center"/>
         <w:rPr>
           <w:rFonts w:ascii="Times New Roman" w:hAnsi="Times New Roman" w:cs="Times New Roman"/>
           <w:b/>
@@ -3924,31 +4476,6 @@
           <w:szCs w:val="32"/>
           <w:lang w:val="ru-RU"/>
         </w:rPr>
-        <w:br w:type="page"/>
-      </w:r>
-      <w:bookmarkStart w:id="1" w:name="_GoBack"/>
-      <w:bookmarkEnd w:id="1"/>
-    </w:p>
-    <w:p>
-      <w:pPr>
-        <w:jc w:val="center"/>
-        <w:rPr>
-          <w:rFonts w:ascii="Times New Roman" w:hAnsi="Times New Roman" w:cs="Times New Roman"/>
-          <w:b/>
-          <w:sz w:val="32"/>
-          <w:szCs w:val="32"/>
-          <w:lang w:val="ru-RU"/>
-        </w:rPr>
-      </w:pPr>
-      <w:r>
-        <w:rPr>
-          <w:rFonts w:ascii="Times New Roman" w:hAnsi="Times New Roman" w:cs="Times New Roman"/>
-          <w:b/>
-          <w:sz w:val="32"/>
-          <w:szCs w:val="32"/>
-          <w:lang w:val="ru-RU"/>
-        </w:rPr>
-        <w:lastRenderedPageBreak/>
         <w:t>Пункт №4</w:t>
       </w:r>
     </w:p>
@@ -3980,7 +4507,7 @@
         </w:rPr>
         <w:t xml:space="preserve">Код програми можна знайти за посиланням </w:t>
       </w:r>
-      <w:hyperlink r:id="rId23" w:history="1">
+      <w:hyperlink r:id="rId25" w:history="1">
         <w:r>
           <w:rPr>
             <w:rStyle w:val="Hyperlink"/>
@@ -4063,7 +4590,7 @@
                     </pic:cNvPicPr>
                   </pic:nvPicPr>
                   <pic:blipFill>
-                    <a:blip r:embed="rId24">
+                    <a:blip r:embed="rId26">
                       <a:extLst>
                         <a:ext uri="{28A0092B-C50C-407E-A947-70E740481C1C}">
                           <a14:useLocalDpi xmlns:a14="http://schemas.microsoft.com/office/drawing/2010/main" val="0"/>

</xml_diff>